<commit_message>
Continuação do relatório, Bom avanço
feito a parte dos recursos, o cronograma e a organização do projeto
</commit_message>
<xml_diff>
--- a/Documentos PT/2º Ponto de Situação.docx
+++ b/Documentos PT/2º Ponto de Situação.docx
@@ -779,7 +779,7 @@
               <w:rPr>
                 <w:sz w:val="20"/>
               </w:rPr>
-              <w:t>95</w:t>
+              <w:t>100</w:t>
             </w:r>
             <w:r>
               <w:rPr>
@@ -917,7 +917,7 @@
               <w:rPr>
                 <w:sz w:val="20"/>
               </w:rPr>
-              <w:t>95</w:t>
+              <w:t>100</w:t>
             </w:r>
             <w:r>
               <w:rPr>
@@ -1067,7 +1067,7 @@
               <w:rPr>
                 <w:sz w:val="20"/>
               </w:rPr>
-              <w:t>80</w:t>
+              <w:t>100</w:t>
             </w:r>
             <w:r>
               <w:rPr>
@@ -1093,10 +1093,13 @@
             <w:r>
               <w:rPr>
                 <w:b/>
-                <w:sz w:val="20"/>
-              </w:rPr>
-              <w:t>A decorrer…</w:t>
-            </w:r>
+                <w:color w:val="92D050"/>
+                <w:sz w:val="20"/>
+              </w:rPr>
+              <w:t>Completo</w:t>
+            </w:r>
+            <w:bookmarkStart w:id="0" w:name="_GoBack"/>
+            <w:bookmarkEnd w:id="0"/>
           </w:p>
         </w:tc>
         <w:tc>
@@ -1272,7 +1275,19 @@
               <w:rPr>
                 <w:sz w:val="20"/>
               </w:rPr>
-              <w:t>3º Semana Maio</w:t>
+              <w:t>1</w:t>
+            </w:r>
+            <w:r>
+              <w:rPr>
+                <w:sz w:val="20"/>
+              </w:rPr>
+              <w:t xml:space="preserve">º Semana </w:t>
+            </w:r>
+            <w:r>
+              <w:rPr>
+                <w:sz w:val="20"/>
+              </w:rPr>
+              <w:t>Junho</w:t>
             </w:r>
           </w:p>
         </w:tc>
@@ -1410,7 +1425,19 @@
               <w:rPr>
                 <w:sz w:val="20"/>
               </w:rPr>
-              <w:t>3º Semana Maio</w:t>
+              <w:t>1</w:t>
+            </w:r>
+            <w:r>
+              <w:rPr>
+                <w:sz w:val="20"/>
+              </w:rPr>
+              <w:t xml:space="preserve">º Semana </w:t>
+            </w:r>
+            <w:r>
+              <w:rPr>
+                <w:sz w:val="20"/>
+              </w:rPr>
+              <w:t>Junho</w:t>
             </w:r>
           </w:p>
         </w:tc>
@@ -1490,7 +1517,13 @@
               <w:rPr>
                 <w:sz w:val="20"/>
               </w:rPr>
-              <w:t>1%</w:t>
+              <w:t>45</w:t>
+            </w:r>
+            <w:r>
+              <w:rPr>
+                <w:sz w:val="20"/>
+              </w:rPr>
+              <w:t>%</w:t>
             </w:r>
           </w:p>
         </w:tc>
@@ -1709,7 +1742,15 @@
           <w:sz w:val="32"/>
           <w:szCs w:val="30"/>
         </w:rPr>
-        <w:t>está a decorrer como deve decorrer, normal.</w:t>
+        <w:t xml:space="preserve">está a decorrer </w:t>
+      </w:r>
+      <w:r>
+        <w:rPr>
+          <w:rFonts w:ascii="Arial" w:hAnsi="Arial" w:cs="Arial"/>
+          <w:sz w:val="32"/>
+          <w:szCs w:val="30"/>
+        </w:rPr>
+        <w:t>mas com ligeiros atrasos</w:t>
       </w:r>
     </w:p>
     <w:p>
@@ -1801,31 +1842,7 @@
           <w:sz w:val="32"/>
           <w:szCs w:val="30"/>
         </w:rPr>
-        <w:t>-</w:t>
-      </w:r>
-      <w:r>
-        <w:rPr>
-          <w:rFonts w:ascii="Arial" w:hAnsi="Arial" w:cs="Arial"/>
-          <w:sz w:val="32"/>
-          <w:szCs w:val="30"/>
-        </w:rPr>
-        <w:t>Relatórios dentro do programa</w:t>
-      </w:r>
-      <w:r>
-        <w:rPr>
-          <w:rFonts w:ascii="Arial" w:hAnsi="Arial" w:cs="Arial"/>
-          <w:sz w:val="32"/>
-          <w:szCs w:val="30"/>
-        </w:rPr>
-        <w:t xml:space="preserve"> (</w:t>
-      </w:r>
-      <w:r>
-        <w:rPr>
-          <w:rFonts w:ascii="Arial" w:hAnsi="Arial" w:cs="Arial"/>
-          <w:sz w:val="32"/>
-          <w:szCs w:val="30"/>
-        </w:rPr>
-        <w:t>Em desenvolvimento).</w:t>
+        <w:t>Nenhuma</w:t>
       </w:r>
     </w:p>
     <w:p>
@@ -1899,25 +1916,7 @@
           <w:sz w:val="32"/>
           <w:szCs w:val="30"/>
         </w:rPr>
-        <w:t xml:space="preserve">das </w:t>
-      </w:r>
-      <w:proofErr w:type="spellStart"/>
-      <w:r>
-        <w:rPr>
-          <w:rFonts w:ascii="Arial" w:hAnsi="Arial" w:cs="Arial"/>
-          <w:sz w:val="32"/>
-          <w:szCs w:val="30"/>
-        </w:rPr>
-        <w:t>Forms</w:t>
-      </w:r>
-      <w:proofErr w:type="spellEnd"/>
-      <w:r>
-        <w:rPr>
-          <w:rFonts w:ascii="Arial" w:hAnsi="Arial" w:cs="Arial"/>
-          <w:sz w:val="32"/>
-          <w:szCs w:val="30"/>
-        </w:rPr>
-        <w:t xml:space="preserve"> genéricas para o programa</w:t>
+        <w:t>das Forms genéricas para o programa</w:t>
       </w:r>
       <w:r>
         <w:rPr>
@@ -1933,25 +1932,7 @@
           <w:sz w:val="32"/>
           <w:szCs w:val="30"/>
         </w:rPr>
-        <w:t>(</w:t>
-      </w:r>
-      <w:proofErr w:type="spellStart"/>
-      <w:r>
-        <w:rPr>
-          <w:rFonts w:ascii="Arial" w:hAnsi="Arial" w:cs="Arial"/>
-          <w:sz w:val="32"/>
-          <w:szCs w:val="30"/>
-        </w:rPr>
-        <w:t>Forms</w:t>
-      </w:r>
-      <w:proofErr w:type="spellEnd"/>
-      <w:r>
-        <w:rPr>
-          <w:rFonts w:ascii="Arial" w:hAnsi="Arial" w:cs="Arial"/>
-          <w:sz w:val="32"/>
-          <w:szCs w:val="30"/>
-        </w:rPr>
-        <w:t xml:space="preserve"> para as operações de cada tabela da BD)</w:t>
+        <w:t>(Forms para as operações de cada tabela da BD)</w:t>
       </w:r>
       <w:r>
         <w:rPr>
@@ -2008,23 +1989,15 @@
           <w:sz w:val="32"/>
           <w:szCs w:val="30"/>
         </w:rPr>
-        <w:t xml:space="preserve"> Esta fase encontra-se a tempo e </w:t>
-      </w:r>
-      <w:r>
-        <w:rPr>
-          <w:rFonts w:ascii="Arial" w:hAnsi="Arial" w:cs="Arial"/>
-          <w:sz w:val="32"/>
-          <w:szCs w:val="30"/>
-        </w:rPr>
-        <w:t>será terminado rápido</w:t>
-      </w:r>
-      <w:r>
-        <w:rPr>
-          <w:rFonts w:ascii="Arial" w:hAnsi="Arial" w:cs="Arial"/>
-          <w:sz w:val="32"/>
-          <w:szCs w:val="30"/>
-        </w:rPr>
-        <w:t xml:space="preserve">. </w:t>
+        <w:t xml:space="preserve"> </w:t>
+      </w:r>
+      <w:r>
+        <w:rPr>
+          <w:rFonts w:ascii="Arial" w:hAnsi="Arial" w:cs="Arial"/>
+          <w:sz w:val="32"/>
+          <w:szCs w:val="30"/>
+        </w:rPr>
+        <w:t>Esta fase está completa</w:t>
       </w:r>
     </w:p>
     <w:p>
@@ -2199,44 +2172,35 @@
     </w:p>
     <w:p>
       <w:pPr>
-        <w:jc w:val="both"/>
-        <w:rPr>
-          <w:rFonts w:ascii="Arial" w:hAnsi="Arial" w:cs="Arial"/>
-          <w:sz w:val="32"/>
-          <w:szCs w:val="30"/>
-        </w:rPr>
-      </w:pPr>
-      <w:r>
-        <w:rPr>
-          <w:rFonts w:ascii="Arial" w:hAnsi="Arial" w:cs="Arial"/>
-          <w:sz w:val="32"/>
-          <w:szCs w:val="30"/>
-        </w:rPr>
-        <w:t>Relatórios da Aplicação;</w:t>
-      </w:r>
-    </w:p>
-    <w:p>
-      <w:pPr>
-        <w:jc w:val="both"/>
-        <w:rPr>
-          <w:rFonts w:ascii="Arial" w:hAnsi="Arial" w:cs="Arial"/>
-          <w:sz w:val="32"/>
-          <w:szCs w:val="30"/>
-        </w:rPr>
-      </w:pPr>
-      <w:r>
-        <w:rPr>
-          <w:rFonts w:ascii="Arial" w:hAnsi="Arial" w:cs="Arial"/>
-          <w:sz w:val="32"/>
-          <w:szCs w:val="30"/>
-        </w:rPr>
-        <w:t>Implementação das Caixas de Diálogo para Imprimir;</w:t>
-      </w:r>
-    </w:p>
-    <w:p>
-      <w:pPr>
-        <w:rPr>
-          <w:rFonts w:ascii="Arial" w:hAnsi="Arial" w:cs="Arial"/>
+        <w:rPr>
+          <w:rFonts w:ascii="Arial" w:hAnsi="Arial" w:cs="Arial"/>
+          <w:sz w:val="32"/>
+          <w:szCs w:val="30"/>
+        </w:rPr>
+      </w:pPr>
+    </w:p>
+    <w:p>
+      <w:pPr>
+        <w:rPr>
+          <w:rFonts w:ascii="Segoe UI" w:hAnsi="Segoe UI" w:cs="Segoe UI"/>
+          <w:sz w:val="32"/>
+          <w:szCs w:val="30"/>
+        </w:rPr>
+      </w:pPr>
+    </w:p>
+    <w:p>
+      <w:pPr>
+        <w:rPr>
+          <w:rFonts w:ascii="Segoe UI" w:hAnsi="Segoe UI" w:cs="Segoe UI"/>
+          <w:sz w:val="32"/>
+          <w:szCs w:val="30"/>
+        </w:rPr>
+      </w:pPr>
+    </w:p>
+    <w:p>
+      <w:pPr>
+        <w:rPr>
+          <w:rFonts w:ascii="Segoe UI" w:hAnsi="Segoe UI" w:cs="Segoe UI"/>
           <w:sz w:val="32"/>
           <w:szCs w:val="30"/>
         </w:rPr>
@@ -2302,838 +2266,157 @@
           <w:szCs w:val="30"/>
         </w:rPr>
       </w:pPr>
-    </w:p>
-    <w:p>
-      <w:pPr>
-        <w:rPr>
-          <w:rFonts w:ascii="Arial" w:hAnsi="Arial" w:cs="Arial"/>
-          <w:sz w:val="32"/>
-          <w:szCs w:val="30"/>
-        </w:rPr>
-      </w:pPr>
-      <w:r>
-        <w:rPr>
-          <w:rFonts w:ascii="Segoe UI" w:hAnsi="Segoe UI" w:cs="Segoe UI"/>
-          <w:sz w:val="32"/>
-          <w:szCs w:val="30"/>
-        </w:rPr>
-        <w:t>O nosso projeto tecnológico, em termos de trabalho de grupo está normal</w:t>
-      </w:r>
-      <w:r>
-        <w:rPr>
-          <w:rFonts w:ascii="Segoe UI" w:hAnsi="Segoe UI" w:cs="Segoe UI"/>
-          <w:sz w:val="32"/>
-          <w:szCs w:val="30"/>
-        </w:rPr>
-        <w:t xml:space="preserve"> </w:t>
-      </w:r>
-      <w:r>
-        <w:rPr>
-          <w:rFonts w:ascii="Segoe UI" w:hAnsi="Segoe UI" w:cs="Segoe UI"/>
-          <w:sz w:val="32"/>
-          <w:szCs w:val="30"/>
-        </w:rPr>
-        <w:t xml:space="preserve">trabalha se em equipa como deveria ser, o que acaba por refletir bastante no projeto, pois ambos estamos a trabalhar no PT em diferentes temas e acabamos </w:t>
-      </w:r>
-      <w:proofErr w:type="gramStart"/>
-      <w:r>
-        <w:rPr>
-          <w:rFonts w:ascii="Segoe UI" w:hAnsi="Segoe UI" w:cs="Segoe UI"/>
-          <w:sz w:val="32"/>
-          <w:szCs w:val="30"/>
-        </w:rPr>
-        <w:t>por</w:t>
-      </w:r>
-      <w:proofErr w:type="gramEnd"/>
-      <w:r>
-        <w:rPr>
-          <w:rFonts w:ascii="Segoe UI" w:hAnsi="Segoe UI" w:cs="Segoe UI"/>
-          <w:sz w:val="32"/>
-          <w:szCs w:val="30"/>
-        </w:rPr>
-        <w:t xml:space="preserve"> conseguir interligar tudo sem qualquer pro</w:t>
-      </w:r>
-      <w:r>
-        <w:rPr>
-          <w:rFonts w:ascii="Segoe UI" w:hAnsi="Segoe UI" w:cs="Segoe UI"/>
-          <w:sz w:val="32"/>
-          <w:szCs w:val="30"/>
-        </w:rPr>
-        <w:t xml:space="preserve">blema. Também não precisámos de </w:t>
-      </w:r>
-      <w:r>
-        <w:rPr>
-          <w:rFonts w:ascii="Segoe UI" w:hAnsi="Segoe UI" w:cs="Segoe UI"/>
-          <w:sz w:val="32"/>
-          <w:szCs w:val="30"/>
-        </w:rPr>
-        <w:t>ajuda dos professores, em relação ao PT o que indica que estamos a conseguir desenvol</w:t>
-      </w:r>
-      <w:r>
-        <w:rPr>
-          <w:rFonts w:ascii="Segoe UI" w:hAnsi="Segoe UI" w:cs="Segoe UI"/>
-          <w:sz w:val="32"/>
-          <w:szCs w:val="30"/>
-        </w:rPr>
-        <w:t>ver por nós próprios e aprender</w:t>
-      </w:r>
-      <w:r>
-        <w:rPr>
-          <w:rFonts w:ascii="Segoe UI" w:hAnsi="Segoe UI" w:cs="Segoe UI"/>
-          <w:sz w:val="32"/>
-          <w:szCs w:val="30"/>
-        </w:rPr>
-        <w:t xml:space="preserve">mos a pesquisar </w:t>
-      </w:r>
-      <w:r>
-        <w:rPr>
-          <w:rFonts w:ascii="Segoe UI" w:hAnsi="Segoe UI" w:cs="Segoe UI"/>
-          <w:sz w:val="32"/>
-          <w:szCs w:val="30"/>
-        </w:rPr>
-        <w:t>entre nós, ou seja,</w:t>
-      </w:r>
-      <w:r>
-        <w:rPr>
-          <w:rFonts w:ascii="Segoe UI" w:hAnsi="Segoe UI" w:cs="Segoe UI"/>
-          <w:sz w:val="32"/>
-          <w:szCs w:val="30"/>
-        </w:rPr>
-        <w:t xml:space="preserve"> trabalhar</w:t>
-      </w:r>
-      <w:r>
-        <w:rPr>
-          <w:rFonts w:ascii="Segoe UI" w:hAnsi="Segoe UI" w:cs="Segoe UI"/>
-          <w:sz w:val="32"/>
-          <w:szCs w:val="30"/>
-        </w:rPr>
-        <w:t xml:space="preserve"> e aprender</w:t>
-      </w:r>
-      <w:r>
-        <w:rPr>
-          <w:rFonts w:ascii="Segoe UI" w:hAnsi="Segoe UI" w:cs="Segoe UI"/>
-          <w:sz w:val="32"/>
-          <w:szCs w:val="30"/>
-        </w:rPr>
-        <w:t xml:space="preserve"> em equipa.</w:t>
-      </w:r>
-    </w:p>
-    <w:p>
-      <w:pPr>
-        <w:rPr>
-          <w:rFonts w:ascii="Segoe UI" w:hAnsi="Segoe UI" w:cs="Segoe UI"/>
-          <w:sz w:val="32"/>
-          <w:szCs w:val="30"/>
-        </w:rPr>
-      </w:pPr>
-      <w:r>
-        <w:rPr>
-          <w:rFonts w:ascii="Segoe UI" w:hAnsi="Segoe UI" w:cs="Segoe UI"/>
-          <w:sz w:val="32"/>
-          <w:szCs w:val="30"/>
-        </w:rPr>
-        <w:t xml:space="preserve">O nosso projeto está avançar, temos algumas partes em atraso como o Relatório pois não tivemos a noção que poderia ser assim tão importante mas </w:t>
-      </w:r>
-      <w:r>
-        <w:rPr>
-          <w:rFonts w:ascii="Segoe UI" w:hAnsi="Segoe UI" w:cs="Segoe UI"/>
-          <w:sz w:val="32"/>
-          <w:szCs w:val="30"/>
-        </w:rPr>
-        <w:t>dado que já percebemos que serve para nos ajudar e que temos que o fazer enquanto nos lembramos das dificuldades e de como as ultrapassámos e de que não teremos tempo para o fazer depois</w:t>
-      </w:r>
-      <w:r>
-        <w:rPr>
-          <w:rFonts w:ascii="Segoe UI" w:hAnsi="Segoe UI" w:cs="Segoe UI"/>
-          <w:sz w:val="32"/>
-          <w:szCs w:val="30"/>
-        </w:rPr>
-        <w:t>, vamos avançar no relatório</w:t>
-      </w:r>
-      <w:r>
-        <w:rPr>
-          <w:rFonts w:ascii="Segoe UI" w:hAnsi="Segoe UI" w:cs="Segoe UI"/>
-          <w:sz w:val="32"/>
-          <w:szCs w:val="30"/>
-        </w:rPr>
-        <w:t>.</w:t>
-      </w:r>
-      <w:r>
-        <w:rPr>
-          <w:rFonts w:ascii="Segoe UI" w:hAnsi="Segoe UI" w:cs="Segoe UI"/>
-          <w:sz w:val="32"/>
-          <w:szCs w:val="30"/>
-        </w:rPr>
-        <w:t xml:space="preserve"> </w:t>
-      </w:r>
-    </w:p>
-    <w:p>
-      <w:pPr>
-        <w:rPr>
-          <w:rFonts w:ascii="Segoe UI" w:hAnsi="Segoe UI" w:cs="Segoe UI"/>
-          <w:sz w:val="32"/>
-          <w:szCs w:val="30"/>
-        </w:rPr>
-      </w:pPr>
-      <w:r>
-        <w:rPr>
-          <w:rFonts w:ascii="Segoe UI" w:hAnsi="Segoe UI" w:cs="Segoe UI"/>
-          <w:sz w:val="32"/>
-          <w:szCs w:val="30"/>
-        </w:rPr>
-        <w:t xml:space="preserve">O código está ligeiramente atrasado em comparação ao último ponto de situação, pois </w:t>
-      </w:r>
-      <w:r>
-        <w:rPr>
-          <w:rFonts w:ascii="Segoe UI" w:hAnsi="Segoe UI" w:cs="Segoe UI"/>
-          <w:sz w:val="32"/>
-          <w:szCs w:val="30"/>
-        </w:rPr>
-        <w:t xml:space="preserve">durante </w:t>
-      </w:r>
-      <w:r>
-        <w:rPr>
-          <w:rFonts w:ascii="Segoe UI" w:hAnsi="Segoe UI" w:cs="Segoe UI"/>
-          <w:sz w:val="32"/>
-          <w:szCs w:val="30"/>
-        </w:rPr>
-        <w:t>este tempo t</w:t>
-      </w:r>
-      <w:r>
-        <w:rPr>
-          <w:rFonts w:ascii="Segoe UI" w:hAnsi="Segoe UI" w:cs="Segoe UI"/>
-          <w:sz w:val="32"/>
-          <w:szCs w:val="30"/>
-        </w:rPr>
-        <w:t>emos estado a trabalhar em outras partes</w:t>
-      </w:r>
-      <w:r>
-        <w:rPr>
-          <w:rFonts w:ascii="Segoe UI" w:hAnsi="Segoe UI" w:cs="Segoe UI"/>
-          <w:sz w:val="32"/>
-          <w:szCs w:val="30"/>
-        </w:rPr>
-        <w:t xml:space="preserve"> como a BLL</w:t>
-      </w:r>
-      <w:r>
-        <w:rPr>
-          <w:rFonts w:ascii="Segoe UI" w:hAnsi="Segoe UI" w:cs="Segoe UI"/>
-          <w:sz w:val="32"/>
-          <w:szCs w:val="30"/>
-        </w:rPr>
-        <w:t xml:space="preserve"> e </w:t>
-      </w:r>
-      <w:r>
-        <w:rPr>
-          <w:rFonts w:ascii="Segoe UI" w:hAnsi="Segoe UI" w:cs="Segoe UI"/>
-          <w:sz w:val="32"/>
-          <w:szCs w:val="30"/>
-        </w:rPr>
-        <w:t xml:space="preserve">as </w:t>
-      </w:r>
-      <w:proofErr w:type="spellStart"/>
-      <w:r>
-        <w:rPr>
-          <w:rFonts w:ascii="Segoe UI" w:hAnsi="Segoe UI" w:cs="Segoe UI"/>
-          <w:sz w:val="32"/>
-          <w:szCs w:val="30"/>
-        </w:rPr>
-        <w:t>forms</w:t>
-      </w:r>
-      <w:proofErr w:type="spellEnd"/>
-      <w:r>
-        <w:rPr>
-          <w:rFonts w:ascii="Segoe UI" w:hAnsi="Segoe UI" w:cs="Segoe UI"/>
-          <w:sz w:val="32"/>
-          <w:szCs w:val="30"/>
-        </w:rPr>
-        <w:t xml:space="preserve"> genéricas, após a </w:t>
-      </w:r>
-      <w:r>
-        <w:rPr>
-          <w:rFonts w:ascii="Segoe UI" w:hAnsi="Segoe UI" w:cs="Segoe UI"/>
-          <w:sz w:val="32"/>
-          <w:szCs w:val="30"/>
-        </w:rPr>
-        <w:t>conclusão</w:t>
-      </w:r>
-      <w:r>
-        <w:rPr>
-          <w:rFonts w:ascii="Segoe UI" w:hAnsi="Segoe UI" w:cs="Segoe UI"/>
-          <w:sz w:val="32"/>
-          <w:szCs w:val="30"/>
-        </w:rPr>
-        <w:t xml:space="preserve"> da BLL</w:t>
-      </w:r>
-      <w:r>
-        <w:rPr>
-          <w:rFonts w:ascii="Segoe UI" w:hAnsi="Segoe UI" w:cs="Segoe UI"/>
-          <w:sz w:val="32"/>
-          <w:szCs w:val="30"/>
-        </w:rPr>
-        <w:t>, o que não deve faltar muito para estar terminada</w:t>
-      </w:r>
-      <w:r>
-        <w:rPr>
-          <w:rFonts w:ascii="Segoe UI" w:hAnsi="Segoe UI" w:cs="Segoe UI"/>
-          <w:sz w:val="32"/>
-          <w:szCs w:val="30"/>
-        </w:rPr>
-        <w:t>, em princípio iremos começar a av</w:t>
-      </w:r>
-      <w:r>
-        <w:rPr>
-          <w:rFonts w:ascii="Segoe UI" w:hAnsi="Segoe UI" w:cs="Segoe UI"/>
-          <w:sz w:val="32"/>
-          <w:szCs w:val="30"/>
-        </w:rPr>
-        <w:t>ançar em todos os lados do PT, nomeadamente em</w:t>
-      </w:r>
-      <w:r>
-        <w:rPr>
-          <w:rFonts w:ascii="Segoe UI" w:hAnsi="Segoe UI" w:cs="Segoe UI"/>
-          <w:sz w:val="32"/>
-          <w:szCs w:val="30"/>
-        </w:rPr>
-        <w:t xml:space="preserve"> tudo o que falta para interligar. Provavelmente, iremos trabalhar os 2 no relatório pois cada um de nós tem tarefas diferentes, e ambos metemos o que fizemos no relatório.</w:t>
-      </w:r>
-    </w:p>
-    <w:p>
-      <w:pPr>
-        <w:rPr>
-          <w:rFonts w:ascii="Segoe UI" w:hAnsi="Segoe UI" w:cs="Segoe UI"/>
-          <w:sz w:val="32"/>
-          <w:szCs w:val="30"/>
-        </w:rPr>
-      </w:pPr>
-      <w:r>
-        <w:rPr>
-          <w:rFonts w:ascii="Segoe UI" w:hAnsi="Segoe UI" w:cs="Segoe UI"/>
-          <w:sz w:val="32"/>
-          <w:szCs w:val="30"/>
-        </w:rPr>
-        <w:lastRenderedPageBreak/>
-        <w:t>Continuando com o Projeto Tecnológico, a interfa</w:t>
-      </w:r>
-      <w:r>
-        <w:rPr>
-          <w:rFonts w:ascii="Segoe UI" w:hAnsi="Segoe UI" w:cs="Segoe UI"/>
-          <w:sz w:val="32"/>
-          <w:szCs w:val="30"/>
-        </w:rPr>
-        <w:t xml:space="preserve">ce das </w:t>
-      </w:r>
-      <w:proofErr w:type="spellStart"/>
-      <w:r>
-        <w:rPr>
-          <w:rFonts w:ascii="Segoe UI" w:hAnsi="Segoe UI" w:cs="Segoe UI"/>
-          <w:sz w:val="32"/>
-          <w:szCs w:val="30"/>
-        </w:rPr>
-        <w:t>forms</w:t>
-      </w:r>
-      <w:proofErr w:type="spellEnd"/>
-      <w:r>
-        <w:rPr>
-          <w:rFonts w:ascii="Segoe UI" w:hAnsi="Segoe UI" w:cs="Segoe UI"/>
-          <w:sz w:val="32"/>
-          <w:szCs w:val="30"/>
-        </w:rPr>
-        <w:t>, estão quase completas</w:t>
-      </w:r>
-      <w:r>
-        <w:rPr>
-          <w:rFonts w:ascii="Segoe UI" w:hAnsi="Segoe UI" w:cs="Segoe UI"/>
-          <w:sz w:val="32"/>
-          <w:szCs w:val="30"/>
-        </w:rPr>
-        <w:t xml:space="preserve">, pois as </w:t>
-      </w:r>
-      <w:proofErr w:type="spellStart"/>
-      <w:r>
-        <w:rPr>
-          <w:rFonts w:ascii="Segoe UI" w:hAnsi="Segoe UI" w:cs="Segoe UI"/>
-          <w:sz w:val="32"/>
-          <w:szCs w:val="30"/>
-        </w:rPr>
-        <w:t>forms</w:t>
-      </w:r>
-      <w:proofErr w:type="spellEnd"/>
-      <w:r>
-        <w:rPr>
-          <w:rFonts w:ascii="Segoe UI" w:hAnsi="Segoe UI" w:cs="Segoe UI"/>
-          <w:sz w:val="32"/>
-          <w:szCs w:val="30"/>
-        </w:rPr>
-        <w:t xml:space="preserve"> genéricas </w:t>
-      </w:r>
-      <w:r>
-        <w:rPr>
-          <w:rFonts w:ascii="Segoe UI" w:hAnsi="Segoe UI" w:cs="Segoe UI"/>
-          <w:sz w:val="32"/>
-          <w:szCs w:val="30"/>
-        </w:rPr>
-        <w:t>estã</w:t>
-      </w:r>
-      <w:r>
-        <w:rPr>
-          <w:rFonts w:ascii="Segoe UI" w:hAnsi="Segoe UI" w:cs="Segoe UI"/>
-          <w:sz w:val="32"/>
-          <w:szCs w:val="30"/>
-        </w:rPr>
-        <w:t xml:space="preserve">o feitas e as </w:t>
-      </w:r>
-      <w:proofErr w:type="spellStart"/>
-      <w:r>
-        <w:rPr>
-          <w:rFonts w:ascii="Segoe UI" w:hAnsi="Segoe UI" w:cs="Segoe UI"/>
-          <w:sz w:val="32"/>
-          <w:szCs w:val="30"/>
-        </w:rPr>
-        <w:t>forms</w:t>
-      </w:r>
-      <w:proofErr w:type="spellEnd"/>
-      <w:r>
-        <w:rPr>
-          <w:rFonts w:ascii="Segoe UI" w:hAnsi="Segoe UI" w:cs="Segoe UI"/>
-          <w:sz w:val="32"/>
-          <w:szCs w:val="30"/>
-        </w:rPr>
-        <w:t xml:space="preserve"> do Login também,</w:t>
-      </w:r>
-      <w:r>
-        <w:rPr>
-          <w:rFonts w:ascii="Segoe UI" w:hAnsi="Segoe UI" w:cs="Segoe UI"/>
-          <w:sz w:val="32"/>
-          <w:szCs w:val="30"/>
-        </w:rPr>
-        <w:t xml:space="preserve"> apenas falta o menu principal,</w:t>
-      </w:r>
-      <w:r>
-        <w:rPr>
-          <w:rFonts w:ascii="Segoe UI" w:hAnsi="Segoe UI" w:cs="Segoe UI"/>
-          <w:sz w:val="32"/>
-          <w:szCs w:val="30"/>
-        </w:rPr>
-        <w:t xml:space="preserve"> ou seja</w:t>
-      </w:r>
-      <w:r>
-        <w:rPr>
-          <w:rFonts w:ascii="Segoe UI" w:hAnsi="Segoe UI" w:cs="Segoe UI"/>
-          <w:sz w:val="32"/>
-          <w:szCs w:val="30"/>
-        </w:rPr>
-        <w:t>,</w:t>
-      </w:r>
-      <w:r>
-        <w:rPr>
-          <w:rFonts w:ascii="Segoe UI" w:hAnsi="Segoe UI" w:cs="Segoe UI"/>
-          <w:sz w:val="32"/>
-          <w:szCs w:val="30"/>
-        </w:rPr>
-        <w:t xml:space="preserve"> basicamente falta uma porção para terminar a interface, para podermos prosseguir melhor no código das </w:t>
-      </w:r>
-      <w:proofErr w:type="spellStart"/>
-      <w:r>
-        <w:rPr>
-          <w:rFonts w:ascii="Segoe UI" w:hAnsi="Segoe UI" w:cs="Segoe UI"/>
-          <w:sz w:val="32"/>
-          <w:szCs w:val="30"/>
-        </w:rPr>
-        <w:t>forms</w:t>
-      </w:r>
-      <w:proofErr w:type="spellEnd"/>
-      <w:r>
-        <w:rPr>
-          <w:rFonts w:ascii="Segoe UI" w:hAnsi="Segoe UI" w:cs="Segoe UI"/>
-          <w:sz w:val="32"/>
-          <w:szCs w:val="30"/>
-        </w:rPr>
-        <w:t xml:space="preserve"> e tudo o resto.</w:t>
-      </w:r>
-    </w:p>
-    <w:p>
-      <w:pPr>
-        <w:rPr>
-          <w:rFonts w:ascii="Segoe UI" w:hAnsi="Segoe UI" w:cs="Segoe UI"/>
-          <w:sz w:val="32"/>
-          <w:szCs w:val="30"/>
-        </w:rPr>
-      </w:pPr>
-      <w:r>
-        <w:rPr>
-          <w:rFonts w:ascii="Segoe UI" w:hAnsi="Segoe UI" w:cs="Segoe UI"/>
-          <w:sz w:val="32"/>
-          <w:szCs w:val="30"/>
-        </w:rPr>
-        <w:t>Em relação à</w:t>
-      </w:r>
-      <w:r>
-        <w:rPr>
-          <w:rFonts w:ascii="Segoe UI" w:hAnsi="Segoe UI" w:cs="Segoe UI"/>
-          <w:sz w:val="32"/>
-          <w:szCs w:val="30"/>
-        </w:rPr>
-        <w:t xml:space="preserve"> base de dados, está feita. As tabelas estão completas e está tudo a trabalhar corretamente, apenas vamos continuar a fazer testes para ter a certeza que está “bug-free” (livre de bugs).</w:t>
-      </w:r>
-    </w:p>
-    <w:p>
-      <w:pPr>
-        <w:rPr>
-          <w:rFonts w:ascii="Segoe UI" w:hAnsi="Segoe UI" w:cs="Segoe UI"/>
-          <w:sz w:val="32"/>
-          <w:szCs w:val="30"/>
-        </w:rPr>
-      </w:pPr>
-      <w:r>
-        <w:rPr>
-          <w:rFonts w:ascii="Segoe UI" w:hAnsi="Segoe UI" w:cs="Segoe UI"/>
-          <w:sz w:val="32"/>
-          <w:szCs w:val="30"/>
-        </w:rPr>
-        <w:t>Resumindo o nosso projeto</w:t>
-      </w:r>
-      <w:r>
-        <w:rPr>
-          <w:rFonts w:ascii="Segoe UI" w:hAnsi="Segoe UI" w:cs="Segoe UI"/>
-          <w:sz w:val="32"/>
-          <w:szCs w:val="30"/>
-        </w:rPr>
-        <w:t>, sem exagerar, já vai com mais</w:t>
-      </w:r>
-      <w:r>
-        <w:rPr>
-          <w:rFonts w:ascii="Segoe UI" w:hAnsi="Segoe UI" w:cs="Segoe UI"/>
-          <w:sz w:val="32"/>
-          <w:szCs w:val="30"/>
-        </w:rPr>
-        <w:t xml:space="preserve"> de metade feito, temos de aumentar</w:t>
-      </w:r>
-      <w:r>
-        <w:rPr>
-          <w:rFonts w:ascii="Segoe UI" w:hAnsi="Segoe UI" w:cs="Segoe UI"/>
-          <w:sz w:val="32"/>
-          <w:szCs w:val="30"/>
-        </w:rPr>
-        <w:t xml:space="preserve"> a</w:t>
-      </w:r>
-      <w:r>
-        <w:rPr>
-          <w:rFonts w:ascii="Segoe UI" w:hAnsi="Segoe UI" w:cs="Segoe UI"/>
-          <w:sz w:val="32"/>
-          <w:szCs w:val="30"/>
-        </w:rPr>
-        <w:t xml:space="preserve"> carga horária, sobretudo para o relatório pois o PT em si, está sincronizado com o </w:t>
-      </w:r>
-      <w:r>
-        <w:rPr>
-          <w:rFonts w:ascii="Segoe UI" w:hAnsi="Segoe UI" w:cs="Segoe UI"/>
-          <w:sz w:val="32"/>
-          <w:szCs w:val="30"/>
-        </w:rPr>
-        <w:t xml:space="preserve">cronograma </w:t>
-      </w:r>
-      <w:proofErr w:type="gramStart"/>
-      <w:r>
-        <w:rPr>
-          <w:rFonts w:ascii="Segoe UI" w:hAnsi="Segoe UI" w:cs="Segoe UI"/>
-          <w:sz w:val="32"/>
-          <w:szCs w:val="30"/>
-        </w:rPr>
-        <w:t xml:space="preserve">( </w:t>
-      </w:r>
-      <w:proofErr w:type="spellStart"/>
-      <w:r>
-        <w:rPr>
-          <w:rFonts w:ascii="Segoe UI" w:hAnsi="Segoe UI" w:cs="Segoe UI"/>
-          <w:sz w:val="32"/>
-          <w:szCs w:val="30"/>
-        </w:rPr>
-        <w:t>excepto</w:t>
-      </w:r>
-      <w:proofErr w:type="spellEnd"/>
-      <w:proofErr w:type="gramEnd"/>
-      <w:r>
-        <w:rPr>
-          <w:rFonts w:ascii="Segoe UI" w:hAnsi="Segoe UI" w:cs="Segoe UI"/>
-          <w:sz w:val="32"/>
-          <w:szCs w:val="30"/>
-        </w:rPr>
-        <w:t xml:space="preserve"> o Relatório)</w:t>
-      </w:r>
-      <w:r>
-        <w:rPr>
-          <w:rFonts w:ascii="Segoe UI" w:hAnsi="Segoe UI" w:cs="Segoe UI"/>
-          <w:sz w:val="32"/>
-          <w:szCs w:val="30"/>
-        </w:rPr>
-        <w:t>.</w:t>
-      </w:r>
-    </w:p>
-    <w:p>
-      <w:pPr>
-        <w:rPr>
-          <w:rFonts w:ascii="Segoe UI" w:hAnsi="Segoe UI" w:cs="Segoe UI"/>
-          <w:sz w:val="32"/>
-          <w:szCs w:val="30"/>
-        </w:rPr>
-      </w:pPr>
-      <w:r>
-        <w:rPr>
-          <w:rFonts w:ascii="Segoe UI" w:hAnsi="Segoe UI" w:cs="Segoe UI"/>
-          <w:sz w:val="32"/>
-          <w:szCs w:val="30"/>
-        </w:rPr>
-        <w:t xml:space="preserve">NOTA: Nós estamos a sincronizar o trabalho um do outro com um </w:t>
-      </w:r>
-      <w:r>
-        <w:rPr>
-          <w:rFonts w:ascii="Segoe UI" w:hAnsi="Segoe UI" w:cs="Segoe UI"/>
-          <w:sz w:val="32"/>
-          <w:szCs w:val="30"/>
-        </w:rPr>
-        <w:t xml:space="preserve">serviço </w:t>
-      </w:r>
-      <w:proofErr w:type="gramStart"/>
-      <w:r>
-        <w:rPr>
-          <w:rFonts w:ascii="Segoe UI" w:hAnsi="Segoe UI" w:cs="Segoe UI"/>
-          <w:sz w:val="32"/>
-          <w:szCs w:val="30"/>
-        </w:rPr>
-        <w:t>online</w:t>
-      </w:r>
-      <w:proofErr w:type="gramEnd"/>
-      <w:r>
-        <w:rPr>
-          <w:rFonts w:ascii="Segoe UI" w:hAnsi="Segoe UI" w:cs="Segoe UI"/>
-          <w:sz w:val="32"/>
-          <w:szCs w:val="30"/>
-        </w:rPr>
-        <w:t xml:space="preserve"> chamado </w:t>
-      </w:r>
-      <w:proofErr w:type="spellStart"/>
-      <w:r>
-        <w:rPr>
-          <w:rFonts w:ascii="Segoe UI" w:hAnsi="Segoe UI" w:cs="Segoe UI"/>
-          <w:sz w:val="32"/>
-          <w:szCs w:val="30"/>
-        </w:rPr>
-        <w:t>Github</w:t>
-      </w:r>
-      <w:proofErr w:type="spellEnd"/>
-      <w:r>
-        <w:rPr>
-          <w:rFonts w:ascii="Segoe UI" w:hAnsi="Segoe UI" w:cs="Segoe UI"/>
-          <w:sz w:val="32"/>
-          <w:szCs w:val="30"/>
-        </w:rPr>
-        <w:t xml:space="preserve">, é </w:t>
-      </w:r>
-      <w:r>
-        <w:rPr>
-          <w:rFonts w:ascii="Segoe UI" w:hAnsi="Segoe UI" w:cs="Segoe UI"/>
-          <w:sz w:val="32"/>
-          <w:szCs w:val="30"/>
-        </w:rPr>
-        <w:t>um serviço de</w:t>
-      </w:r>
-      <w:r>
-        <w:rPr>
-          <w:rFonts w:ascii="Segoe UI" w:hAnsi="Segoe UI" w:cs="Segoe UI"/>
-          <w:sz w:val="32"/>
-          <w:szCs w:val="30"/>
-        </w:rPr>
-        <w:t xml:space="preserve"> </w:t>
-      </w:r>
-      <w:proofErr w:type="spellStart"/>
-      <w:r>
-        <w:rPr>
-          <w:rFonts w:ascii="Segoe UI" w:hAnsi="Segoe UI" w:cs="Segoe UI"/>
-          <w:sz w:val="32"/>
-          <w:szCs w:val="30"/>
-        </w:rPr>
-        <w:t>cloud</w:t>
-      </w:r>
-      <w:proofErr w:type="spellEnd"/>
-      <w:r>
-        <w:rPr>
-          <w:rFonts w:ascii="Segoe UI" w:hAnsi="Segoe UI" w:cs="Segoe UI"/>
-          <w:sz w:val="32"/>
-          <w:szCs w:val="30"/>
-        </w:rPr>
-        <w:t xml:space="preserve"> (armazenamento)</w:t>
-      </w:r>
-      <w:r>
-        <w:rPr>
-          <w:rFonts w:ascii="Segoe UI" w:hAnsi="Segoe UI" w:cs="Segoe UI"/>
-          <w:sz w:val="32"/>
-          <w:szCs w:val="30"/>
-        </w:rPr>
-        <w:t xml:space="preserve"> online</w:t>
-      </w:r>
-      <w:r>
-        <w:rPr>
-          <w:rFonts w:ascii="Segoe UI" w:hAnsi="Segoe UI" w:cs="Segoe UI"/>
-          <w:sz w:val="32"/>
-          <w:szCs w:val="30"/>
-        </w:rPr>
-        <w:t xml:space="preserve"> para desenvolvedores de código</w:t>
-      </w:r>
-      <w:r>
-        <w:rPr>
-          <w:rFonts w:ascii="Segoe UI" w:hAnsi="Segoe UI" w:cs="Segoe UI"/>
-          <w:sz w:val="32"/>
-          <w:szCs w:val="30"/>
-        </w:rPr>
-        <w:t xml:space="preserve"> em que podemos </w:t>
-      </w:r>
-      <w:r>
-        <w:rPr>
-          <w:rFonts w:ascii="Segoe UI" w:hAnsi="Segoe UI" w:cs="Segoe UI"/>
-          <w:sz w:val="32"/>
-          <w:szCs w:val="30"/>
-        </w:rPr>
-        <w:t xml:space="preserve">atualizar o código e saber </w:t>
-      </w:r>
-      <w:r>
-        <w:rPr>
-          <w:rFonts w:ascii="Segoe UI" w:hAnsi="Segoe UI" w:cs="Segoe UI"/>
-          <w:sz w:val="32"/>
-          <w:szCs w:val="30"/>
-        </w:rPr>
-        <w:t>as alterações</w:t>
-      </w:r>
-      <w:r>
-        <w:rPr>
-          <w:rFonts w:ascii="Segoe UI" w:hAnsi="Segoe UI" w:cs="Segoe UI"/>
-          <w:sz w:val="32"/>
-          <w:szCs w:val="30"/>
-        </w:rPr>
-        <w:t xml:space="preserve"> que cada elemento do grupo fez</w:t>
-      </w:r>
-      <w:r>
-        <w:rPr>
-          <w:rFonts w:ascii="Segoe UI" w:hAnsi="Segoe UI" w:cs="Segoe UI"/>
-          <w:sz w:val="32"/>
-          <w:szCs w:val="30"/>
-        </w:rPr>
-        <w:t>, cada um de nós sabe quand</w:t>
-      </w:r>
-      <w:r>
-        <w:rPr>
-          <w:rFonts w:ascii="Segoe UI" w:hAnsi="Segoe UI" w:cs="Segoe UI"/>
-          <w:sz w:val="32"/>
-          <w:szCs w:val="30"/>
-        </w:rPr>
-        <w:t>o o outro altera alguma coisa no</w:t>
-      </w:r>
-      <w:r>
-        <w:rPr>
-          <w:rFonts w:ascii="Segoe UI" w:hAnsi="Segoe UI" w:cs="Segoe UI"/>
-          <w:sz w:val="32"/>
-          <w:szCs w:val="30"/>
-        </w:rPr>
-        <w:t xml:space="preserve"> programa, o que nos</w:t>
-      </w:r>
-      <w:r>
-        <w:rPr>
-          <w:rFonts w:ascii="Segoe UI" w:hAnsi="Segoe UI" w:cs="Segoe UI"/>
-          <w:sz w:val="32"/>
-          <w:szCs w:val="30"/>
-        </w:rPr>
-        <w:t xml:space="preserve"> dá a oportunidade de trabalharmos numa parte do código</w:t>
-      </w:r>
-      <w:r>
-        <w:rPr>
-          <w:rFonts w:ascii="Segoe UI" w:hAnsi="Segoe UI" w:cs="Segoe UI"/>
-          <w:sz w:val="32"/>
-          <w:szCs w:val="30"/>
-        </w:rPr>
-        <w:t xml:space="preserve"> e o</w:t>
-      </w:r>
-      <w:r>
-        <w:rPr>
-          <w:rFonts w:ascii="Segoe UI" w:hAnsi="Segoe UI" w:cs="Segoe UI"/>
-          <w:sz w:val="32"/>
-          <w:szCs w:val="30"/>
-        </w:rPr>
-        <w:t xml:space="preserve"> outro saber onde nós trabalhámos, mas primeiro nós temos que fazer um Commit (pedido de introdução de código) para que o ‘</w:t>
-      </w:r>
-      <w:proofErr w:type="spellStart"/>
-      <w:r>
-        <w:rPr>
-          <w:rFonts w:ascii="Segoe UI" w:hAnsi="Segoe UI" w:cs="Segoe UI"/>
-          <w:sz w:val="32"/>
-          <w:szCs w:val="30"/>
-        </w:rPr>
-        <w:t>Github</w:t>
-      </w:r>
-      <w:proofErr w:type="spellEnd"/>
-      <w:r>
-        <w:rPr>
-          <w:rFonts w:ascii="Segoe UI" w:hAnsi="Segoe UI" w:cs="Segoe UI"/>
-          <w:sz w:val="32"/>
-          <w:szCs w:val="30"/>
-        </w:rPr>
-        <w:t>’ sincronize e aceite as alterações ao código, para podermos trabalharmos</w:t>
-      </w:r>
-      <w:r>
-        <w:rPr>
-          <w:rFonts w:ascii="Segoe UI" w:hAnsi="Segoe UI" w:cs="Segoe UI"/>
-          <w:sz w:val="32"/>
-          <w:szCs w:val="30"/>
-        </w:rPr>
-        <w:t xml:space="preserve"> como deve ser</w:t>
-      </w:r>
-      <w:r>
-        <w:rPr>
-          <w:rFonts w:ascii="Segoe UI" w:hAnsi="Segoe UI" w:cs="Segoe UI"/>
-          <w:sz w:val="32"/>
-          <w:szCs w:val="30"/>
-        </w:rPr>
-        <w:t>, com o programa guardado online</w:t>
-      </w:r>
-      <w:r>
-        <w:rPr>
-          <w:rFonts w:ascii="Segoe UI" w:hAnsi="Segoe UI" w:cs="Segoe UI"/>
-          <w:sz w:val="32"/>
-          <w:szCs w:val="30"/>
-        </w:rPr>
-        <w:t>, e devido a esse programa</w:t>
-      </w:r>
-      <w:r>
-        <w:rPr>
-          <w:rFonts w:ascii="Segoe UI" w:hAnsi="Segoe UI" w:cs="Segoe UI"/>
-          <w:sz w:val="32"/>
-          <w:szCs w:val="30"/>
-        </w:rPr>
-        <w:t>, permitiu trabalhar</w:t>
-      </w:r>
-      <w:r>
-        <w:rPr>
-          <w:rFonts w:ascii="Segoe UI" w:hAnsi="Segoe UI" w:cs="Segoe UI"/>
-          <w:sz w:val="32"/>
-          <w:szCs w:val="30"/>
-        </w:rPr>
-        <w:t>mos melhor em equipa</w:t>
-      </w:r>
-      <w:r>
-        <w:rPr>
-          <w:rFonts w:ascii="Segoe UI" w:hAnsi="Segoe UI" w:cs="Segoe UI"/>
-          <w:sz w:val="32"/>
-          <w:szCs w:val="30"/>
-        </w:rPr>
-        <w:t xml:space="preserve"> e impede-nos de perdermos o trabalho caso a PEN USB ou o computador de algum de nós avariar</w:t>
-      </w:r>
-      <w:r>
-        <w:rPr>
-          <w:rFonts w:ascii="Segoe UI" w:hAnsi="Segoe UI" w:cs="Segoe UI"/>
-          <w:sz w:val="32"/>
-          <w:szCs w:val="30"/>
-        </w:rPr>
-        <w:t>.</w:t>
-      </w:r>
+      <w:r>
+        <w:rPr>
+          <w:rFonts w:ascii="Segoe UI" w:hAnsi="Segoe UI" w:cs="Segoe UI"/>
+          <w:sz w:val="32"/>
+          <w:szCs w:val="30"/>
+        </w:rPr>
+        <w:t>Relativamente ao programa, comparado com o último ponto de situação, está a decorrer ligeiramente melhor, tirando alguns atrasos na parte do código pois tivemos que investir mais tempo do que esperávamos na BLL, a interface está completa, em principio não será preciso dar retoques, o relatório comparado com o que entregámos no último ponto de situação, está muito mais melhorado, em vez de ter a base já contém desenvolvimento.</w:t>
+      </w:r>
+    </w:p>
+    <w:p>
+      <w:pPr>
+        <w:rPr>
+          <w:rFonts w:ascii="Segoe UI" w:hAnsi="Segoe UI" w:cs="Segoe UI"/>
+          <w:sz w:val="32"/>
+          <w:szCs w:val="30"/>
+        </w:rPr>
+      </w:pPr>
+      <w:r>
+        <w:rPr>
+          <w:rFonts w:ascii="Segoe UI" w:hAnsi="Segoe UI" w:cs="Segoe UI"/>
+          <w:sz w:val="32"/>
+          <w:szCs w:val="30"/>
+        </w:rPr>
+        <w:t>De resto é avançar no programa até terminar, que está previsto acabar não muito tarde, por isso é isto.</w:t>
+      </w:r>
+    </w:p>
+    <w:p>
+      <w:pPr>
+        <w:rPr>
+          <w:rFonts w:ascii="Segoe UI" w:hAnsi="Segoe UI" w:cs="Segoe UI"/>
+          <w:sz w:val="32"/>
+          <w:szCs w:val="30"/>
+        </w:rPr>
+      </w:pPr>
+    </w:p>
+    <w:p>
+      <w:pPr>
+        <w:rPr>
+          <w:rFonts w:ascii="Segoe UI" w:hAnsi="Segoe UI" w:cs="Segoe UI"/>
+          <w:sz w:val="32"/>
+          <w:szCs w:val="30"/>
+        </w:rPr>
+      </w:pPr>
+    </w:p>
+    <w:p>
+      <w:pPr>
+        <w:rPr>
+          <w:rFonts w:ascii="Segoe UI" w:hAnsi="Segoe UI" w:cs="Segoe UI"/>
+          <w:sz w:val="32"/>
+          <w:szCs w:val="30"/>
+        </w:rPr>
+      </w:pPr>
+    </w:p>
+    <w:p>
+      <w:pPr>
+        <w:rPr>
+          <w:rFonts w:ascii="Segoe UI" w:hAnsi="Segoe UI" w:cs="Segoe UI"/>
+          <w:sz w:val="32"/>
+          <w:szCs w:val="30"/>
+        </w:rPr>
+      </w:pPr>
+    </w:p>
+    <w:p>
+      <w:pPr>
+        <w:rPr>
+          <w:rFonts w:ascii="Segoe UI" w:hAnsi="Segoe UI" w:cs="Segoe UI"/>
+          <w:sz w:val="32"/>
+          <w:szCs w:val="30"/>
+        </w:rPr>
+      </w:pPr>
+    </w:p>
+    <w:p>
+      <w:pPr>
+        <w:rPr>
+          <w:rFonts w:ascii="Segoe UI" w:hAnsi="Segoe UI" w:cs="Segoe UI"/>
+          <w:sz w:val="32"/>
+          <w:szCs w:val="30"/>
+        </w:rPr>
+      </w:pPr>
+    </w:p>
+    <w:p>
+      <w:pPr>
+        <w:rPr>
+          <w:rFonts w:ascii="Segoe UI" w:hAnsi="Segoe UI" w:cs="Segoe UI"/>
+          <w:sz w:val="32"/>
+          <w:szCs w:val="30"/>
+        </w:rPr>
+      </w:pPr>
+    </w:p>
+    <w:p>
+      <w:pPr>
+        <w:rPr>
+          <w:rFonts w:ascii="Segoe UI" w:hAnsi="Segoe UI" w:cs="Segoe UI"/>
+          <w:sz w:val="32"/>
+          <w:szCs w:val="30"/>
+        </w:rPr>
+      </w:pPr>
+    </w:p>
+    <w:p>
+      <w:pPr>
+        <w:rPr>
+          <w:rFonts w:ascii="Segoe UI" w:hAnsi="Segoe UI" w:cs="Segoe UI"/>
+          <w:sz w:val="32"/>
+          <w:szCs w:val="30"/>
+        </w:rPr>
+      </w:pPr>
+    </w:p>
+    <w:p>
+      <w:pPr>
+        <w:rPr>
+          <w:rFonts w:ascii="Segoe UI" w:hAnsi="Segoe UI" w:cs="Segoe UI"/>
+          <w:sz w:val="32"/>
+          <w:szCs w:val="30"/>
+        </w:rPr>
+      </w:pPr>
+    </w:p>
+    <w:p>
+      <w:pPr>
+        <w:rPr>
+          <w:rFonts w:ascii="Segoe UI" w:hAnsi="Segoe UI" w:cs="Segoe UI"/>
+          <w:sz w:val="32"/>
+          <w:szCs w:val="30"/>
+        </w:rPr>
+      </w:pPr>
+    </w:p>
+    <w:p>
+      <w:pPr>
+        <w:rPr>
+          <w:rFonts w:ascii="Segoe UI" w:hAnsi="Segoe UI" w:cs="Segoe UI"/>
+          <w:sz w:val="32"/>
+          <w:szCs w:val="30"/>
+        </w:rPr>
+      </w:pPr>
+    </w:p>
+    <w:p>
+      <w:pPr>
+        <w:rPr>
+          <w:rFonts w:ascii="Segoe UI" w:hAnsi="Segoe UI" w:cs="Segoe UI"/>
+          <w:sz w:val="32"/>
+          <w:szCs w:val="30"/>
+        </w:rPr>
+      </w:pPr>
+    </w:p>
+    <w:p>
+      <w:pPr>
+        <w:rPr>
+          <w:rFonts w:ascii="Segoe UI" w:hAnsi="Segoe UI" w:cs="Segoe UI"/>
+          <w:sz w:val="32"/>
+          <w:szCs w:val="30"/>
+        </w:rPr>
+      </w:pPr>
     </w:p>
     <w:p>
       <w:pPr>
@@ -3174,7 +2457,6 @@
             <w14:round/>
           </w14:textOutline>
         </w:rPr>
-        <w:lastRenderedPageBreak/>
         <w:t>Material para avaliação</w:t>
       </w:r>
     </w:p>
@@ -3256,25 +2538,58 @@
           <w:rFonts w:ascii="Segoe UI" w:hAnsi="Segoe UI" w:cs="Segoe UI"/>
           <w:szCs w:val="30"/>
         </w:rPr>
-        <w:t xml:space="preserve"> (incluído no anexo)</w:t>
-      </w:r>
-    </w:p>
-    <w:p>
-      <w:pPr>
-        <w:rPr>
-          <w:rFonts w:ascii="Segoe UI" w:hAnsi="Segoe UI" w:cs="Segoe UI"/>
-          <w:szCs w:val="30"/>
-        </w:rPr>
-      </w:pPr>
-      <w:r>
-        <w:rPr>
-          <w:rFonts w:ascii="Segoe UI" w:hAnsi="Segoe UI" w:cs="Segoe UI"/>
-          <w:szCs w:val="30"/>
-        </w:rPr>
-        <w:t>Relatório.docx ( incluído no anexo)</w:t>
-      </w:r>
-      <w:bookmarkStart w:id="0" w:name="_GoBack"/>
-      <w:bookmarkEnd w:id="0"/>
+        <w:t xml:space="preserve"> (incluído no anexo</w:t>
+      </w:r>
+      <w:r>
+        <w:rPr>
+          <w:rFonts w:ascii="Segoe UI" w:hAnsi="Segoe UI" w:cs="Segoe UI"/>
+          <w:szCs w:val="30"/>
+        </w:rPr>
+        <w:t>, BLL mantém se igual, pois já estava feita no ultimo ponto de situação</w:t>
+      </w:r>
+      <w:r>
+        <w:rPr>
+          <w:rFonts w:ascii="Segoe UI" w:hAnsi="Segoe UI" w:cs="Segoe UI"/>
+          <w:szCs w:val="30"/>
+        </w:rPr>
+        <w:t>)</w:t>
+      </w:r>
+    </w:p>
+    <w:p>
+      <w:pPr>
+        <w:rPr>
+          <w:rFonts w:ascii="Segoe UI" w:hAnsi="Segoe UI" w:cs="Segoe UI"/>
+          <w:szCs w:val="30"/>
+        </w:rPr>
+      </w:pPr>
+      <w:r>
+        <w:rPr>
+          <w:rFonts w:ascii="Segoe UI" w:hAnsi="Segoe UI" w:cs="Segoe UI"/>
+          <w:szCs w:val="30"/>
+        </w:rPr>
+        <w:t>Relatório.docx (</w:t>
+      </w:r>
+      <w:r>
+        <w:rPr>
+          <w:rFonts w:ascii="Segoe UI" w:hAnsi="Segoe UI" w:cs="Segoe UI"/>
+          <w:szCs w:val="30"/>
+        </w:rPr>
+        <w:t>incluído no anexo</w:t>
+      </w:r>
+      <w:r>
+        <w:rPr>
+          <w:rFonts w:ascii="Segoe UI" w:hAnsi="Segoe UI" w:cs="Segoe UI"/>
+          <w:szCs w:val="30"/>
+        </w:rPr>
+        <w:t>, com melhorias desde o último ponto de situação</w:t>
+      </w:r>
+      <w:r>
+        <w:rPr>
+          <w:rFonts w:ascii="Segoe UI" w:hAnsi="Segoe UI" w:cs="Segoe UI"/>
+          <w:szCs w:val="30"/>
+        </w:rPr>
+        <w:t>)</w:t>
+      </w:r>
     </w:p>
     <w:p>
       <w:pPr>

</xml_diff>